<commit_message>
add vote for question and answer
</commit_message>
<xml_diff>
--- a/nhiemvu_doan.docx
+++ b/nhiemvu_doan.docx
@@ -101,15 +101,7 @@
                 <w:sz w:val="26"/>
                 <w:szCs w:val="26"/>
               </w:rPr>
-              <w:t>KHOA</w:t>
-            </w:r>
-            <w:r>
-              <w:rPr>
-                <w:b/>
-                <w:sz w:val="26"/>
-                <w:szCs w:val="26"/>
-              </w:rPr>
-              <w:t xml:space="preserve"> CÔNG NGHỆ THÔNG TIN</w:t>
+              <w:t>KHOA CÔNG NGHỆ THÔNG TIN</w:t>
             </w:r>
           </w:p>
           <w:p>
@@ -128,15 +120,7 @@
                 <w:sz w:val="26"/>
                 <w:szCs w:val="26"/>
               </w:rPr>
-              <w:t>BỘ MÔN</w:t>
-            </w:r>
-            <w:r>
-              <w:rPr>
-                <w:b/>
-                <w:sz w:val="26"/>
-                <w:szCs w:val="26"/>
-              </w:rPr>
-              <w:t xml:space="preserve"> HỆ THỐNG THÔNG TIN</w:t>
+              <w:t>BỘ MÔN HỆ THỐNG THÔNG TIN</w:t>
             </w:r>
           </w:p>
         </w:tc>
@@ -375,10 +359,7 @@
       </w:r>
       <w:proofErr w:type="spellEnd"/>
       <w:r>
-        <w:t>́</w:t>
-      </w:r>
-      <w:r>
-        <w:t>: ………………</w:t>
+        <w:t>́: ………………</w:t>
       </w:r>
     </w:p>
     <w:p>
@@ -698,31 +679,10 @@
       </w:r>
       <w:proofErr w:type="spellEnd"/>
       <w:r>
-        <w:t xml:space="preserve"> </w:t>
-      </w:r>
-      <w:proofErr w:type="spellStart"/>
-      <w:r>
-        <w:t>Công</w:t>
-      </w:r>
-      <w:proofErr w:type="spellEnd"/>
-      <w:r>
-        <w:t xml:space="preserve"> </w:t>
-      </w:r>
-      <w:proofErr w:type="spellStart"/>
-      <w:r>
-        <w:t>nghệ</w:t>
-      </w:r>
-      <w:proofErr w:type="spellEnd"/>
-      <w:r>
-        <w:t xml:space="preserve"> </w:t>
-      </w:r>
-      <w:proofErr w:type="spellStart"/>
-      <w:r>
-        <w:t>thông</w:t>
-      </w:r>
-      <w:proofErr w:type="spellEnd"/>
-      <w:r>
-        <w:t xml:space="preserve"> tin, </w:t>
+        <w:t xml:space="preserve"> CNTT</w:t>
+      </w:r>
+      <w:r>
+        <w:t xml:space="preserve">, </w:t>
       </w:r>
       <w:proofErr w:type="spellStart"/>
       <w:r>
@@ -734,7 +694,10 @@
       </w:r>
       <w:proofErr w:type="spellStart"/>
       <w:r>
-        <w:t>viện</w:t>
+        <w:t>v</w:t>
+      </w:r>
+      <w:r>
+        <w:t>iện</w:t>
       </w:r>
       <w:proofErr w:type="spellEnd"/>
       <w:r>
@@ -769,9 +732,6 @@
         <w:t>sự</w:t>
       </w:r>
       <w:proofErr w:type="spellEnd"/>
-      <w:r>
-        <w:t>.</w:t>
-      </w:r>
     </w:p>
     <w:p>
       <w:pPr>
@@ -917,8 +877,21 @@
       </w:r>
       <w:proofErr w:type="spellEnd"/>
       <w:r>
-        <w:t>.</w:t>
-      </w:r>
+        <w:t xml:space="preserve"> chia sẻ </w:t>
+      </w:r>
+      <w:proofErr w:type="spellStart"/>
+      <w:r>
+        <w:t>kiến</w:t>
+      </w:r>
+      <w:proofErr w:type="spellEnd"/>
+      <w:r>
+        <w:t xml:space="preserve"> </w:t>
+      </w:r>
+      <w:proofErr w:type="spellStart"/>
+      <w:r>
+        <w:t>thức</w:t>
+      </w:r>
+      <w:proofErr w:type="spellEnd"/>
     </w:p>
     <w:p>
       <w:pPr>
@@ -967,6 +940,137 @@
         <w:t>thống</w:t>
       </w:r>
       <w:proofErr w:type="spellEnd"/>
+      <w:r>
+        <w:t xml:space="preserve"> </w:t>
+      </w:r>
+      <w:r>
+        <w:t xml:space="preserve">chia </w:t>
+      </w:r>
+      <w:proofErr w:type="spellStart"/>
+      <w:r>
+        <w:t>sẻ</w:t>
+      </w:r>
+      <w:proofErr w:type="spellEnd"/>
+      <w:r>
+        <w:t xml:space="preserve"> </w:t>
+      </w:r>
+      <w:proofErr w:type="spellStart"/>
+      <w:r>
+        <w:t>kiến</w:t>
+      </w:r>
+      <w:proofErr w:type="spellEnd"/>
+      <w:r>
+        <w:t xml:space="preserve"> </w:t>
+      </w:r>
+      <w:proofErr w:type="spellStart"/>
+      <w:r>
+        <w:t>thức</w:t>
+      </w:r>
+      <w:proofErr w:type="spellEnd"/>
+      <w:r>
+        <w:t xml:space="preserve"> </w:t>
+      </w:r>
+      <w:proofErr w:type="spellStart"/>
+      <w:r>
+        <w:t>cho</w:t>
+      </w:r>
+      <w:proofErr w:type="spellEnd"/>
+      <w:r>
+        <w:t xml:space="preserve"> </w:t>
+      </w:r>
+      <w:proofErr w:type="spellStart"/>
+      <w:r>
+        <w:t>sinh</w:t>
+      </w:r>
+      <w:proofErr w:type="spellEnd"/>
+      <w:r>
+        <w:t xml:space="preserve"> </w:t>
+      </w:r>
+      <w:proofErr w:type="spellStart"/>
+      <w:r>
+        <w:t>viên</w:t>
+      </w:r>
+      <w:proofErr w:type="spellEnd"/>
+      <w:r>
+        <w:t xml:space="preserve"> </w:t>
+      </w:r>
+      <w:proofErr w:type="spellStart"/>
+      <w:r>
+        <w:t>ngành</w:t>
+      </w:r>
+      <w:proofErr w:type="spellEnd"/>
+      <w:r>
+        <w:t xml:space="preserve"> </w:t>
+      </w:r>
+      <w:proofErr w:type="spellStart"/>
+      <w:r>
+        <w:t>Công</w:t>
+      </w:r>
+      <w:proofErr w:type="spellEnd"/>
+      <w:r>
+        <w:t xml:space="preserve"> </w:t>
+      </w:r>
+      <w:proofErr w:type="spellStart"/>
+      <w:r>
+        <w:t>nghệ</w:t>
+      </w:r>
+      <w:proofErr w:type="spellEnd"/>
+      <w:r>
+        <w:t xml:space="preserve"> </w:t>
+      </w:r>
+      <w:proofErr w:type="spellStart"/>
+      <w:r>
+        <w:t>thông</w:t>
+      </w:r>
+      <w:proofErr w:type="spellEnd"/>
+      <w:r>
+        <w:t xml:space="preserve"> tin, </w:t>
+      </w:r>
+      <w:proofErr w:type="spellStart"/>
+      <w:r>
+        <w:t>Học</w:t>
+      </w:r>
+      <w:proofErr w:type="spellEnd"/>
+      <w:r>
+        <w:t xml:space="preserve"> </w:t>
+      </w:r>
+      <w:proofErr w:type="spellStart"/>
+      <w:r>
+        <w:t>viện</w:t>
+      </w:r>
+      <w:proofErr w:type="spellEnd"/>
+      <w:r>
+        <w:t xml:space="preserve"> </w:t>
+      </w:r>
+      <w:proofErr w:type="spellStart"/>
+      <w:r>
+        <w:t>Kỹ</w:t>
+      </w:r>
+      <w:proofErr w:type="spellEnd"/>
+      <w:r>
+        <w:t xml:space="preserve"> </w:t>
+      </w:r>
+      <w:proofErr w:type="spellStart"/>
+      <w:r>
+        <w:t>thuật</w:t>
+      </w:r>
+      <w:proofErr w:type="spellEnd"/>
+      <w:r>
+        <w:t xml:space="preserve"> </w:t>
+      </w:r>
+      <w:proofErr w:type="spellStart"/>
+      <w:r>
+        <w:t>Quân</w:t>
+      </w:r>
+      <w:proofErr w:type="spellEnd"/>
+      <w:r>
+        <w:t xml:space="preserve"> </w:t>
+      </w:r>
+      <w:proofErr w:type="spellStart"/>
+      <w:r>
+        <w:t>sự</w:t>
+      </w:r>
+      <w:proofErr w:type="spellEnd"/>
     </w:p>
     <w:p>
       <w:pPr>
@@ -1191,6 +1295,134 @@
         <w:t>thống</w:t>
       </w:r>
       <w:proofErr w:type="spellEnd"/>
+      <w:r>
+        <w:t xml:space="preserve"> chia </w:t>
+      </w:r>
+      <w:proofErr w:type="spellStart"/>
+      <w:r>
+        <w:t>sẻ</w:t>
+      </w:r>
+      <w:proofErr w:type="spellEnd"/>
+      <w:r>
+        <w:t xml:space="preserve"> </w:t>
+      </w:r>
+      <w:proofErr w:type="spellStart"/>
+      <w:r>
+        <w:t>kiến</w:t>
+      </w:r>
+      <w:proofErr w:type="spellEnd"/>
+      <w:r>
+        <w:t xml:space="preserve"> </w:t>
+      </w:r>
+      <w:proofErr w:type="spellStart"/>
+      <w:r>
+        <w:t>thức</w:t>
+      </w:r>
+      <w:proofErr w:type="spellEnd"/>
+      <w:r>
+        <w:t xml:space="preserve"> </w:t>
+      </w:r>
+      <w:proofErr w:type="spellStart"/>
+      <w:r>
+        <w:t>cho</w:t>
+      </w:r>
+      <w:proofErr w:type="spellEnd"/>
+      <w:r>
+        <w:t xml:space="preserve"> </w:t>
+      </w:r>
+      <w:proofErr w:type="spellStart"/>
+      <w:r>
+        <w:t>sinh</w:t>
+      </w:r>
+      <w:proofErr w:type="spellEnd"/>
+      <w:r>
+        <w:t xml:space="preserve"> </w:t>
+      </w:r>
+      <w:proofErr w:type="spellStart"/>
+      <w:r>
+        <w:t>viên</w:t>
+      </w:r>
+      <w:proofErr w:type="spellEnd"/>
+      <w:r>
+        <w:t xml:space="preserve"> </w:t>
+      </w:r>
+      <w:proofErr w:type="spellStart"/>
+      <w:r>
+        <w:t>ngành</w:t>
+      </w:r>
+      <w:proofErr w:type="spellEnd"/>
+      <w:r>
+        <w:t xml:space="preserve"> </w:t>
+      </w:r>
+      <w:proofErr w:type="spellStart"/>
+      <w:r>
+        <w:t>Công</w:t>
+      </w:r>
+      <w:proofErr w:type="spellEnd"/>
+      <w:r>
+        <w:t xml:space="preserve"> </w:t>
+      </w:r>
+      <w:proofErr w:type="spellStart"/>
+      <w:r>
+        <w:t>nghệ</w:t>
+      </w:r>
+      <w:proofErr w:type="spellEnd"/>
+      <w:r>
+        <w:t xml:space="preserve"> </w:t>
+      </w:r>
+      <w:proofErr w:type="spellStart"/>
+      <w:r>
+        <w:t>thông</w:t>
+      </w:r>
+      <w:proofErr w:type="spellEnd"/>
+      <w:r>
+        <w:t xml:space="preserve"> tin, </w:t>
+      </w:r>
+      <w:proofErr w:type="spellStart"/>
+      <w:r>
+        <w:t>Học</w:t>
+      </w:r>
+      <w:proofErr w:type="spellEnd"/>
+      <w:r>
+        <w:t xml:space="preserve"> </w:t>
+      </w:r>
+      <w:proofErr w:type="spellStart"/>
+      <w:r>
+        <w:t>viện</w:t>
+      </w:r>
+      <w:proofErr w:type="spellEnd"/>
+      <w:r>
+        <w:t xml:space="preserve"> </w:t>
+      </w:r>
+      <w:proofErr w:type="spellStart"/>
+      <w:r>
+        <w:t>Kỹ</w:t>
+      </w:r>
+      <w:proofErr w:type="spellEnd"/>
+      <w:r>
+        <w:t xml:space="preserve"> </w:t>
+      </w:r>
+      <w:proofErr w:type="spellStart"/>
+      <w:r>
+        <w:t>thuật</w:t>
+      </w:r>
+      <w:proofErr w:type="spellEnd"/>
+      <w:r>
+        <w:t xml:space="preserve"> </w:t>
+      </w:r>
+      <w:proofErr w:type="spellStart"/>
+      <w:r>
+        <w:t>Quân</w:t>
+      </w:r>
+      <w:proofErr w:type="spellEnd"/>
+      <w:r>
+        <w:t xml:space="preserve"> </w:t>
+      </w:r>
+      <w:proofErr w:type="spellStart"/>
+      <w:r>
+        <w:t>sự</w:t>
+      </w:r>
+      <w:proofErr w:type="spellEnd"/>
     </w:p>
     <w:p>
       <w:pPr>
@@ -1258,7 +1490,14 @@
         <w:rPr>
           <w:lang w:val="de-DE"/>
         </w:rPr>
-        <w:t>....................................................................................................................................................................................................................................................................................................................................................................................................................................................................................................................................</w:t>
+        <w:t>..................................................................................................................................................................................................................................................................</w:t>
+      </w:r>
+      <w:r>
+        <w:rPr>
+          <w:lang w:val="de-DE"/>
+        </w:rPr>
+        <w:lastRenderedPageBreak/>
+        <w:t>..................................................................................................................................................................................................................................................................</w:t>
       </w:r>
     </w:p>
     <w:p>
@@ -1273,7 +1512,6 @@
         <w:rPr>
           <w:lang w:val="de-DE"/>
         </w:rPr>
-        <w:lastRenderedPageBreak/>
         <w:t>5.</w:t>
       </w:r>
       <w:r>
@@ -1308,6 +1546,9 @@
         <w:jc w:val="both"/>
       </w:pPr>
       <w:r>
+        <w:t xml:space="preserve">1//, </w:t>
+      </w:r>
+      <w:r>
         <w:t>GV</w:t>
       </w:r>
       <w:r>
@@ -1451,155 +1692,155 @@
       <w:proofErr w:type="spellEnd"/>
       <w:r>
         <w:t>.</w:t>
-      </w:r>
-    </w:p>
-    <w:p>
-      <w:pPr>
-        <w:spacing w:line="360" w:lineRule="auto"/>
-        <w:jc w:val="both"/>
-      </w:pPr>
-      <w:proofErr w:type="spellStart"/>
-      <w:r>
-        <w:t>Ng</w:t>
-      </w:r>
-      <w:r>
-        <w:t>à</w:t>
-      </w:r>
-      <w:r>
-        <w:t>y</w:t>
-      </w:r>
-      <w:proofErr w:type="spellEnd"/>
-      <w:r>
-        <w:t xml:space="preserve"> </w:t>
-      </w:r>
-      <w:proofErr w:type="spellStart"/>
-      <w:r>
-        <w:t>giao</w:t>
-      </w:r>
-      <w:proofErr w:type="spellEnd"/>
-      <w:r>
-        <w:t xml:space="preserve">: ......../......../..........                  </w:t>
-      </w:r>
-      <w:proofErr w:type="spellStart"/>
-      <w:r>
-        <w:t>Ngày</w:t>
-      </w:r>
-      <w:proofErr w:type="spellEnd"/>
-      <w:r>
-        <w:t xml:space="preserve"> </w:t>
-      </w:r>
-      <w:proofErr w:type="spellStart"/>
-      <w:r>
-        <w:t>hoàn</w:t>
-      </w:r>
-      <w:proofErr w:type="spellEnd"/>
-      <w:r>
-        <w:t xml:space="preserve"> </w:t>
-      </w:r>
-      <w:proofErr w:type="spellStart"/>
-      <w:r>
-        <w:t>thành</w:t>
-      </w:r>
-      <w:proofErr w:type="spellEnd"/>
-      <w:r>
-        <w:t>:.........../........../.............</w:t>
-      </w:r>
-    </w:p>
-    <w:p>
-      <w:pPr>
-        <w:spacing w:line="360" w:lineRule="auto"/>
-        <w:jc w:val="both"/>
-        <w:rPr>
-          <w:i/>
-        </w:rPr>
-      </w:pPr>
-      <w:r>
-        <w:rPr>
-          <w:i/>
-        </w:rPr>
-        <w:t xml:space="preserve">                                                            </w:t>
-      </w:r>
-      <w:r>
-        <w:rPr>
-          <w:i/>
-        </w:rPr>
-        <w:t xml:space="preserve">Hà </w:t>
-      </w:r>
-      <w:proofErr w:type="spellStart"/>
-      <w:r>
-        <w:rPr>
-          <w:i/>
-        </w:rPr>
-        <w:t>Nội</w:t>
-      </w:r>
-      <w:proofErr w:type="spellEnd"/>
-      <w:r>
-        <w:rPr>
-          <w:i/>
-        </w:rPr>
-        <w:t xml:space="preserve">, </w:t>
-      </w:r>
-      <w:proofErr w:type="spellStart"/>
-      <w:r>
-        <w:rPr>
-          <w:i/>
-        </w:rPr>
-        <w:t>ngày</w:t>
-      </w:r>
-      <w:proofErr w:type="spellEnd"/>
-      <w:r>
-        <w:rPr>
-          <w:i/>
-        </w:rPr>
-        <w:t xml:space="preserve"> …… </w:t>
-      </w:r>
-      <w:proofErr w:type="spellStart"/>
-      <w:r>
-        <w:rPr>
-          <w:i/>
-        </w:rPr>
-        <w:t>thá</w:t>
-      </w:r>
-      <w:proofErr w:type="gramStart"/>
-      <w:r>
-        <w:rPr>
-          <w:i/>
-        </w:rPr>
-        <w:t>ng</w:t>
-      </w:r>
-      <w:proofErr w:type="spellEnd"/>
-      <w:r>
-        <w:rPr>
-          <w:i/>
-        </w:rPr>
-        <w:t xml:space="preserve"> .</w:t>
-      </w:r>
-      <w:proofErr w:type="gramEnd"/>
-      <w:r>
-        <w:rPr>
-          <w:i/>
-        </w:rPr>
-        <w:t>……</w:t>
-      </w:r>
-      <w:proofErr w:type="spellStart"/>
-      <w:r>
-        <w:rPr>
-          <w:i/>
-        </w:rPr>
-        <w:t>năm</w:t>
-      </w:r>
-      <w:proofErr w:type="spellEnd"/>
-      <w:r>
-        <w:rPr>
-          <w:i/>
-        </w:rPr>
-        <w:t xml:space="preserve"> 2018</w:t>
       </w:r>
       <w:bookmarkStart w:id="0" w:name="_GoBack"/>
       <w:bookmarkEnd w:id="0"/>
     </w:p>
     <w:p>
       <w:pPr>
+        <w:spacing w:line="360" w:lineRule="auto"/>
+        <w:jc w:val="both"/>
+      </w:pPr>
+      <w:proofErr w:type="spellStart"/>
+      <w:r>
+        <w:t>Ng</w:t>
+      </w:r>
+      <w:r>
+        <w:t>à</w:t>
+      </w:r>
+      <w:r>
+        <w:t>y</w:t>
+      </w:r>
+      <w:proofErr w:type="spellEnd"/>
+      <w:r>
+        <w:t xml:space="preserve"> </w:t>
+      </w:r>
+      <w:proofErr w:type="spellStart"/>
+      <w:r>
+        <w:t>giao</w:t>
+      </w:r>
+      <w:proofErr w:type="spellEnd"/>
+      <w:r>
+        <w:t xml:space="preserve">: ......../......../..........                  </w:t>
+      </w:r>
+      <w:proofErr w:type="spellStart"/>
+      <w:r>
+        <w:t>Ngày</w:t>
+      </w:r>
+      <w:proofErr w:type="spellEnd"/>
+      <w:r>
+        <w:t xml:space="preserve"> </w:t>
+      </w:r>
+      <w:proofErr w:type="spellStart"/>
+      <w:r>
+        <w:t>hoàn</w:t>
+      </w:r>
+      <w:proofErr w:type="spellEnd"/>
+      <w:r>
+        <w:t xml:space="preserve"> </w:t>
+      </w:r>
+      <w:proofErr w:type="spellStart"/>
+      <w:r>
+        <w:t>thành</w:t>
+      </w:r>
+      <w:proofErr w:type="spellEnd"/>
+      <w:r>
+        <w:t>:.........../........../.............</w:t>
+      </w:r>
+    </w:p>
+    <w:p>
+      <w:pPr>
+        <w:spacing w:line="360" w:lineRule="auto"/>
+        <w:jc w:val="both"/>
+        <w:rPr>
+          <w:i/>
+        </w:rPr>
+      </w:pPr>
+      <w:r>
+        <w:rPr>
+          <w:i/>
+        </w:rPr>
+        <w:t xml:space="preserve">                                                            </w:t>
+      </w:r>
+      <w:r>
+        <w:rPr>
+          <w:i/>
+        </w:rPr>
+        <w:t xml:space="preserve">Hà </w:t>
+      </w:r>
+      <w:proofErr w:type="spellStart"/>
+      <w:r>
+        <w:rPr>
+          <w:i/>
+        </w:rPr>
+        <w:t>Nội</w:t>
+      </w:r>
+      <w:proofErr w:type="spellEnd"/>
+      <w:r>
+        <w:rPr>
+          <w:i/>
+        </w:rPr>
+        <w:t xml:space="preserve">, </w:t>
+      </w:r>
+      <w:proofErr w:type="spellStart"/>
+      <w:r>
+        <w:rPr>
+          <w:i/>
+        </w:rPr>
+        <w:t>ngày</w:t>
+      </w:r>
+      <w:proofErr w:type="spellEnd"/>
+      <w:r>
+        <w:rPr>
+          <w:i/>
+        </w:rPr>
+        <w:t xml:space="preserve"> …… </w:t>
+      </w:r>
+      <w:proofErr w:type="spellStart"/>
+      <w:r>
+        <w:rPr>
+          <w:i/>
+        </w:rPr>
+        <w:t>thá</w:t>
+      </w:r>
+      <w:proofErr w:type="gramStart"/>
+      <w:r>
+        <w:rPr>
+          <w:i/>
+        </w:rPr>
+        <w:t>ng</w:t>
+      </w:r>
+      <w:proofErr w:type="spellEnd"/>
+      <w:r>
+        <w:rPr>
+          <w:i/>
+        </w:rPr>
+        <w:t xml:space="preserve"> .</w:t>
+      </w:r>
+      <w:proofErr w:type="gramEnd"/>
+      <w:r>
+        <w:rPr>
+          <w:i/>
+        </w:rPr>
+        <w:t>……</w:t>
+      </w:r>
+      <w:proofErr w:type="spellStart"/>
+      <w:r>
+        <w:rPr>
+          <w:i/>
+        </w:rPr>
+        <w:t>năm</w:t>
+      </w:r>
+      <w:proofErr w:type="spellEnd"/>
+      <w:r>
+        <w:rPr>
+          <w:i/>
+        </w:rPr>
+        <w:t xml:space="preserve"> 2018</w:t>
+      </w:r>
+    </w:p>
+    <w:p>
+      <w:pPr>
         <w:spacing w:before="120"/>
         <w:jc w:val="both"/>
         <w:rPr>
@@ -1777,6 +2018,16 @@
       <w:r>
         <w:t>)</w:t>
       </w:r>
+    </w:p>
+    <w:p>
+      <w:pPr>
+        <w:jc w:val="both"/>
+      </w:pPr>
+    </w:p>
+    <w:p>
+      <w:pPr>
+        <w:jc w:val="both"/>
+      </w:pPr>
     </w:p>
     <w:p>
       <w:pPr>
@@ -2042,80 +2293,6 @@
         <w:t xml:space="preserve">        </w:t>
       </w:r>
     </w:p>
-    <w:p>
-      <w:pPr>
-        <w:jc w:val="center"/>
-        <w:rPr>
-          <w:b/>
-          <w:sz w:val="26"/>
-          <w:szCs w:val="26"/>
-          <w:lang w:val="de-DE"/>
-        </w:rPr>
-      </w:pPr>
-    </w:p>
-    <w:p>
-      <w:pPr>
-        <w:jc w:val="center"/>
-        <w:rPr>
-          <w:b/>
-          <w:sz w:val="26"/>
-          <w:szCs w:val="26"/>
-          <w:lang w:val="de-DE"/>
-        </w:rPr>
-      </w:pPr>
-    </w:p>
-    <w:p>
-      <w:pPr>
-        <w:jc w:val="center"/>
-        <w:rPr>
-          <w:b/>
-          <w:sz w:val="26"/>
-          <w:szCs w:val="26"/>
-          <w:lang w:val="de-DE"/>
-        </w:rPr>
-      </w:pPr>
-    </w:p>
-    <w:p>
-      <w:pPr>
-        <w:jc w:val="center"/>
-        <w:rPr>
-          <w:b/>
-          <w:sz w:val="26"/>
-          <w:szCs w:val="26"/>
-          <w:lang w:val="de-DE"/>
-        </w:rPr>
-      </w:pPr>
-    </w:p>
-    <w:p>
-      <w:pPr>
-        <w:jc w:val="center"/>
-        <w:rPr>
-          <w:b/>
-          <w:sz w:val="26"/>
-          <w:szCs w:val="26"/>
-          <w:lang w:val="de-DE"/>
-        </w:rPr>
-      </w:pPr>
-    </w:p>
-    <w:p>
-      <w:pPr>
-        <w:jc w:val="center"/>
-        <w:rPr>
-          <w:b/>
-          <w:sz w:val="26"/>
-          <w:szCs w:val="26"/>
-          <w:lang w:val="de-DE"/>
-        </w:rPr>
-      </w:pPr>
-    </w:p>
-    <w:p>
-      <w:pPr>
-        <w:rPr>
-          <w:lang w:val="de-DE"/>
-        </w:rPr>
-      </w:pPr>
-    </w:p>
-    <w:p/>
     <w:sectPr>
       <w:pgSz w:w="11907" w:h="16840" w:code="9"/>
       <w:pgMar w:top="907" w:right="851" w:bottom="737" w:left="1985" w:header="431" w:footer="431" w:gutter="0"/>

</xml_diff>